<commit_message>
EZ-3083 imail collection fixes
</commit_message>
<xml_diff>
--- a/Integration/IMailLib/CollectionTemplates/default-notice-to-borrowers.docx
+++ b/Integration/IMailLib/CollectionTemplates/default-notice-to-borrowers.docx
@@ -128,7 +128,79 @@
           <w:szCs w:val="20"/>
           <w:shd w:val="clear" w:color="auto" w:fill="FFFFFF"/>
         </w:rPr>
-        <w:t>@CustomerName@ @CompanyName@</w:t>
+        <w:t>@</w:t>
+      </w:r>
+      <w:proofErr w:type="spellStart"/>
+      <w:r>
+        <w:rPr>
+          <w:rFonts w:ascii="Arial" w:hAnsi="Arial"/>
+          <w:bCs/>
+          <w:color w:val="000000"/>
+          <w:sz w:val="20"/>
+          <w:szCs w:val="20"/>
+          <w:shd w:val="clear" w:color="auto" w:fill="FFFFFF"/>
+        </w:rPr>
+        <w:t>CustomerName</w:t>
+      </w:r>
+      <w:proofErr w:type="spellEnd"/>
+      <w:r>
+        <w:rPr>
+          <w:rFonts w:ascii="Arial" w:hAnsi="Arial"/>
+          <w:bCs/>
+          <w:color w:val="000000"/>
+          <w:sz w:val="20"/>
+          <w:szCs w:val="20"/>
+          <w:shd w:val="clear" w:color="auto" w:fill="FFFFFF"/>
+        </w:rPr>
+        <w:t xml:space="preserve">@ </w:t>
+      </w:r>
+    </w:p>
+    <w:p>
+      <w:pPr>
+        <w:pStyle w:val="NoSpacing"/>
+        <w:rPr>
+          <w:rFonts w:ascii="Arial" w:hAnsi="Arial"/>
+          <w:bCs/>
+          <w:color w:val="000000"/>
+          <w:sz w:val="20"/>
+          <w:szCs w:val="20"/>
+          <w:shd w:val="clear" w:color="auto" w:fill="FFFFFF"/>
+        </w:rPr>
+      </w:pPr>
+      <w:r>
+        <w:rPr>
+          <w:rFonts w:ascii="Arial" w:hAnsi="Arial"/>
+          <w:bCs/>
+          <w:color w:val="000000"/>
+          <w:sz w:val="20"/>
+          <w:szCs w:val="20"/>
+          <w:shd w:val="clear" w:color="auto" w:fill="FFFFFF"/>
+        </w:rPr>
+        <w:t>@</w:t>
+      </w:r>
+      <w:proofErr w:type="spellStart"/>
+      <w:r>
+        <w:rPr>
+          <w:rFonts w:ascii="Arial" w:hAnsi="Arial"/>
+          <w:bCs/>
+          <w:color w:val="000000"/>
+          <w:sz w:val="20"/>
+          <w:szCs w:val="20"/>
+          <w:shd w:val="clear" w:color="auto" w:fill="FFFFFF"/>
+        </w:rPr>
+        <w:t>CompanyName</w:t>
+      </w:r>
+      <w:proofErr w:type="spellEnd"/>
+      <w:r>
+        <w:rPr>
+          <w:rFonts w:ascii="Arial" w:hAnsi="Arial"/>
+          <w:bCs/>
+          <w:color w:val="000000"/>
+          <w:sz w:val="20"/>
+          <w:szCs w:val="20"/>
+          <w:shd w:val="clear" w:color="auto" w:fill="FFFFFF"/>
+        </w:rPr>
+        <w:t>@</w:t>
       </w:r>
     </w:p>
     <w:p>
@@ -327,30 +399,8 @@
           <w:shd w:val="clear" w:color="auto" w:fill="FFFFFF"/>
         </w:rPr>
       </w:pPr>
-      <w:r>
-        <w:rPr>
-          <w:rFonts w:ascii="Arial" w:hAnsi="Arial"/>
-          <w:bCs/>
-          <w:color w:val="000000"/>
-          <w:sz w:val="20"/>
-          <w:szCs w:val="20"/>
-          <w:shd w:val="clear" w:color="auto" w:fill="FFFFFF"/>
-        </w:rPr>
-        <w:t>@Address5@</w:t>
-      </w:r>
-    </w:p>
-    <w:p>
-      <w:pPr>
-        <w:pStyle w:val="NoSpacing"/>
-        <w:rPr>
-          <w:rFonts w:ascii="Arial" w:hAnsi="Arial"/>
-          <w:bCs/>
-          <w:color w:val="000000"/>
-          <w:sz w:val="20"/>
-          <w:szCs w:val="20"/>
-          <w:shd w:val="clear" w:color="auto" w:fill="FFFFFF"/>
-        </w:rPr>
-      </w:pPr>
+      <w:bookmarkStart w:id="0" w:name="_GoBack"/>
+      <w:bookmarkEnd w:id="0"/>
       <w:r>
         <w:rPr>
           <w:rFonts w:ascii="Arial" w:hAnsi="Arial"/>
@@ -418,8 +468,6 @@
           <w:szCs w:val="20"/>
         </w:rPr>
       </w:pPr>
-      <w:bookmarkStart w:id="0" w:name="_GoBack"/>
-      <w:bookmarkEnd w:id="0"/>
       <w:r>
         <w:rPr>
           <w:rFonts w:ascii="Arial" w:hAnsi="Arial"/>
@@ -465,18 +513,66 @@
           <w:szCs w:val="20"/>
           <w:shd w:val="clear" w:color="auto" w:fill="FFFFFF"/>
         </w:rPr>
-        <w:t xml:space="preserve">We write in reference to that certain loan agreement described below between Orange Money Ltd. (trading as EZBob), as lender and </w:t>
-      </w:r>
-      <w:r>
-        <w:rPr>
-          <w:rFonts w:ascii="Arial" w:hAnsi="Arial"/>
-          <w:bCs/>
-          <w:color w:val="000000"/>
-          <w:sz w:val="20"/>
-          <w:szCs w:val="20"/>
-          <w:shd w:val="clear" w:color="auto" w:fill="FFFFFF"/>
-        </w:rPr>
-        <w:t>@CompanyName@</w:t>
+        <w:t xml:space="preserve">We write in reference to that certain loan agreement described below between Orange Money Ltd. (trading as </w:t>
+      </w:r>
+      <w:proofErr w:type="spellStart"/>
+      <w:r>
+        <w:rPr>
+          <w:rFonts w:ascii="Arial" w:hAnsi="Arial"/>
+          <w:bCs/>
+          <w:color w:val="000000"/>
+          <w:sz w:val="20"/>
+          <w:szCs w:val="20"/>
+          <w:shd w:val="clear" w:color="auto" w:fill="FFFFFF"/>
+        </w:rPr>
+        <w:t>EZBob</w:t>
+      </w:r>
+      <w:proofErr w:type="spellEnd"/>
+      <w:r>
+        <w:rPr>
+          <w:rFonts w:ascii="Arial" w:hAnsi="Arial"/>
+          <w:bCs/>
+          <w:color w:val="000000"/>
+          <w:sz w:val="20"/>
+          <w:szCs w:val="20"/>
+          <w:shd w:val="clear" w:color="auto" w:fill="FFFFFF"/>
+        </w:rPr>
+        <w:t xml:space="preserve">), as lender and </w:t>
+      </w:r>
+      <w:r>
+        <w:rPr>
+          <w:rFonts w:ascii="Arial" w:hAnsi="Arial"/>
+          <w:bCs/>
+          <w:color w:val="000000"/>
+          <w:sz w:val="20"/>
+          <w:szCs w:val="20"/>
+          <w:shd w:val="clear" w:color="auto" w:fill="FFFFFF"/>
+        </w:rPr>
+        <w:t>@</w:t>
+      </w:r>
+      <w:proofErr w:type="spellStart"/>
+      <w:r>
+        <w:rPr>
+          <w:rFonts w:ascii="Arial" w:hAnsi="Arial"/>
+          <w:bCs/>
+          <w:color w:val="000000"/>
+          <w:sz w:val="20"/>
+          <w:szCs w:val="20"/>
+          <w:shd w:val="clear" w:color="auto" w:fill="FFFFFF"/>
+        </w:rPr>
+        <w:t>CompanyName</w:t>
+      </w:r>
+      <w:proofErr w:type="spellEnd"/>
+      <w:r>
+        <w:rPr>
+          <w:rFonts w:ascii="Arial" w:hAnsi="Arial"/>
+          <w:bCs/>
+          <w:color w:val="000000"/>
+          <w:sz w:val="20"/>
+          <w:szCs w:val="20"/>
+          <w:shd w:val="clear" w:color="auto" w:fill="FFFFFF"/>
+        </w:rPr>
+        <w:t>@</w:t>
       </w:r>
       <w:r>
         <w:rPr>
@@ -535,7 +631,31 @@
           <w:szCs w:val="20"/>
           <w:shd w:val="clear" w:color="auto" w:fill="FFFFFF"/>
         </w:rPr>
-        <w:t>@LoanRef@</w:t>
+        <w:t>@</w:t>
+      </w:r>
+      <w:proofErr w:type="spellStart"/>
+      <w:r>
+        <w:rPr>
+          <w:rFonts w:ascii="Arial" w:hAnsi="Arial"/>
+          <w:bCs/>
+          <w:color w:val="000000"/>
+          <w:sz w:val="20"/>
+          <w:szCs w:val="20"/>
+          <w:shd w:val="clear" w:color="auto" w:fill="FFFFFF"/>
+        </w:rPr>
+        <w:t>LoanRef</w:t>
+      </w:r>
+      <w:proofErr w:type="spellEnd"/>
+      <w:r>
+        <w:rPr>
+          <w:rFonts w:ascii="Arial" w:hAnsi="Arial"/>
+          <w:bCs/>
+          <w:color w:val="000000"/>
+          <w:sz w:val="20"/>
+          <w:szCs w:val="20"/>
+          <w:shd w:val="clear" w:color="auto" w:fill="FFFFFF"/>
+        </w:rPr>
+        <w:t>@</w:t>
       </w:r>
       <w:r>
         <w:rPr>
@@ -621,7 +741,31 @@
           <w:szCs w:val="20"/>
           <w:shd w:val="clear" w:color="auto" w:fill="FFFFFF"/>
         </w:rPr>
-        <w:t>@LoanDate@</w:t>
+        <w:t>@</w:t>
+      </w:r>
+      <w:proofErr w:type="spellStart"/>
+      <w:r>
+        <w:rPr>
+          <w:rFonts w:ascii="Arial" w:hAnsi="Arial"/>
+          <w:bCs/>
+          <w:color w:val="000000"/>
+          <w:sz w:val="20"/>
+          <w:szCs w:val="20"/>
+          <w:shd w:val="clear" w:color="auto" w:fill="FFFFFF"/>
+        </w:rPr>
+        <w:t>LoanDate</w:t>
+      </w:r>
+      <w:proofErr w:type="spellEnd"/>
+      <w:r>
+        <w:rPr>
+          <w:rFonts w:ascii="Arial" w:hAnsi="Arial"/>
+          <w:bCs/>
+          <w:color w:val="000000"/>
+          <w:sz w:val="20"/>
+          <w:szCs w:val="20"/>
+          <w:shd w:val="clear" w:color="auto" w:fill="FFFFFF"/>
+        </w:rPr>
+        <w:t>@</w:t>
       </w:r>
       <w:r>
         <w:rPr>
@@ -700,7 +844,31 @@
           <w:szCs w:val="20"/>
           <w:shd w:val="clear" w:color="auto" w:fill="FFFFFF"/>
         </w:rPr>
-        <w:t>@LoanAmount@</w:t>
+        <w:t>@</w:t>
+      </w:r>
+      <w:proofErr w:type="spellStart"/>
+      <w:r>
+        <w:rPr>
+          <w:rFonts w:ascii="Arial" w:hAnsi="Arial"/>
+          <w:bCs/>
+          <w:color w:val="000000"/>
+          <w:sz w:val="20"/>
+          <w:szCs w:val="20"/>
+          <w:shd w:val="clear" w:color="auto" w:fill="FFFFFF"/>
+        </w:rPr>
+        <w:t>LoanAmount</w:t>
+      </w:r>
+      <w:proofErr w:type="spellEnd"/>
+      <w:r>
+        <w:rPr>
+          <w:rFonts w:ascii="Arial" w:hAnsi="Arial"/>
+          <w:bCs/>
+          <w:color w:val="000000"/>
+          <w:sz w:val="20"/>
+          <w:szCs w:val="20"/>
+          <w:shd w:val="clear" w:color="auto" w:fill="FFFFFF"/>
+        </w:rPr>
+        <w:t>@</w:t>
       </w:r>
     </w:p>
     <w:p>
@@ -917,7 +1085,31 @@
                 <w:szCs w:val="20"/>
                 <w:shd w:val="clear" w:color="auto" w:fill="FFFFFF"/>
               </w:rPr>
-              <w:t>@SchedDate@</w:t>
+              <w:t>@</w:t>
+            </w:r>
+            <w:proofErr w:type="spellStart"/>
+            <w:r>
+              <w:rPr>
+                <w:rFonts w:ascii="Arial" w:hAnsi="Arial"/>
+                <w:bCs/>
+                <w:color w:val="000000"/>
+                <w:sz w:val="20"/>
+                <w:szCs w:val="20"/>
+                <w:shd w:val="clear" w:color="auto" w:fill="FFFFFF"/>
+              </w:rPr>
+              <w:t>SchedDate</w:t>
+            </w:r>
+            <w:proofErr w:type="spellEnd"/>
+            <w:r>
+              <w:rPr>
+                <w:rFonts w:ascii="Arial" w:hAnsi="Arial"/>
+                <w:bCs/>
+                <w:color w:val="000000"/>
+                <w:sz w:val="20"/>
+                <w:szCs w:val="20"/>
+                <w:shd w:val="clear" w:color="auto" w:fill="FFFFFF"/>
+              </w:rPr>
+              <w:t>@</w:t>
             </w:r>
           </w:p>
         </w:tc>
@@ -957,7 +1149,31 @@
                 <w:szCs w:val="20"/>
                 <w:shd w:val="clear" w:color="auto" w:fill="FFFFFF"/>
               </w:rPr>
-              <w:t>@AmountDue@</w:t>
+              <w:t>@</w:t>
+            </w:r>
+            <w:proofErr w:type="spellStart"/>
+            <w:r>
+              <w:rPr>
+                <w:rFonts w:ascii="Arial" w:hAnsi="Arial"/>
+                <w:bCs/>
+                <w:color w:val="000000"/>
+                <w:sz w:val="20"/>
+                <w:szCs w:val="20"/>
+                <w:shd w:val="clear" w:color="auto" w:fill="FFFFFF"/>
+              </w:rPr>
+              <w:t>AmountDue</w:t>
+            </w:r>
+            <w:proofErr w:type="spellEnd"/>
+            <w:r>
+              <w:rPr>
+                <w:rFonts w:ascii="Arial" w:hAnsi="Arial"/>
+                <w:bCs/>
+                <w:color w:val="000000"/>
+                <w:sz w:val="20"/>
+                <w:szCs w:val="20"/>
+                <w:shd w:val="clear" w:color="auto" w:fill="FFFFFF"/>
+              </w:rPr>
+              <w:t>@</w:t>
             </w:r>
           </w:p>
         </w:tc>
@@ -997,7 +1213,19 @@
                 <w:szCs w:val="20"/>
                 <w:shd w:val="clear" w:color="auto" w:fill="FFFFFF"/>
               </w:rPr>
-              <w:t>@Amount</w:t>
+              <w:t>@</w:t>
+            </w:r>
+            <w:proofErr w:type="spellStart"/>
+            <w:r>
+              <w:rPr>
+                <w:rFonts w:ascii="Arial" w:hAnsi="Arial"/>
+                <w:bCs/>
+                <w:color w:val="000000"/>
+                <w:sz w:val="20"/>
+                <w:szCs w:val="20"/>
+                <w:shd w:val="clear" w:color="auto" w:fill="FFFFFF"/>
+              </w:rPr>
+              <w:t>Amount</w:t>
             </w:r>
             <w:r>
               <w:rPr>
@@ -1010,6 +1238,7 @@
               </w:rPr>
               <w:t>Paid</w:t>
             </w:r>
+            <w:proofErr w:type="spellEnd"/>
             <w:r>
               <w:rPr>
                 <w:rFonts w:ascii="Arial" w:hAnsi="Arial"/>
@@ -1061,6 +1290,7 @@
               </w:rPr>
               <w:t>@</w:t>
             </w:r>
+            <w:proofErr w:type="spellStart"/>
             <w:r>
               <w:rPr>
                 <w:rFonts w:ascii="Arial" w:hAnsi="Arial"/>
@@ -1081,7 +1311,19 @@
                 <w:szCs w:val="20"/>
                 <w:shd w:val="clear" w:color="auto" w:fill="FFFFFF"/>
               </w:rPr>
-              <w:t>Total@</w:t>
+              <w:t>Total</w:t>
+            </w:r>
+            <w:proofErr w:type="spellEnd"/>
+            <w:r>
+              <w:rPr>
+                <w:rFonts w:ascii="Arial" w:hAnsi="Arial"/>
+                <w:bCs/>
+                <w:color w:val="000000"/>
+                <w:sz w:val="20"/>
+                <w:szCs w:val="20"/>
+                <w:shd w:val="clear" w:color="auto" w:fill="FFFFFF"/>
+              </w:rPr>
+              <w:t>@</w:t>
             </w:r>
           </w:p>
         </w:tc>
@@ -1191,7 +1433,31 @@
           <w:szCs w:val="20"/>
           <w:shd w:val="clear" w:color="auto" w:fill="FFFFFF"/>
         </w:rPr>
-        <w:t>@OutstandingBalance@</w:t>
+        <w:t>@</w:t>
+      </w:r>
+      <w:proofErr w:type="spellStart"/>
+      <w:r>
+        <w:rPr>
+          <w:rFonts w:ascii="Arial" w:hAnsi="Arial"/>
+          <w:bCs/>
+          <w:color w:val="000000"/>
+          <w:sz w:val="20"/>
+          <w:szCs w:val="20"/>
+          <w:shd w:val="clear" w:color="auto" w:fill="FFFFFF"/>
+        </w:rPr>
+        <w:t>OutstandingBalance</w:t>
+      </w:r>
+      <w:proofErr w:type="spellEnd"/>
+      <w:r>
+        <w:rPr>
+          <w:rFonts w:ascii="Arial" w:hAnsi="Arial"/>
+          <w:bCs/>
+          <w:color w:val="000000"/>
+          <w:sz w:val="20"/>
+          <w:szCs w:val="20"/>
+          <w:shd w:val="clear" w:color="auto" w:fill="FFFFFF"/>
+        </w:rPr>
+        <w:t>@</w:t>
       </w:r>
       <w:r>
         <w:rPr>
@@ -1385,7 +1651,31 @@
           <w:szCs w:val="20"/>
           <w:shd w:val="clear" w:color="auto" w:fill="FFFFFF"/>
         </w:rPr>
-        <w:t>@GuarantorName@</w:t>
+        <w:t>@</w:t>
+      </w:r>
+      <w:proofErr w:type="spellStart"/>
+      <w:r>
+        <w:rPr>
+          <w:rFonts w:ascii="Arial" w:hAnsi="Arial"/>
+          <w:bCs/>
+          <w:color w:val="000000"/>
+          <w:sz w:val="20"/>
+          <w:szCs w:val="20"/>
+          <w:shd w:val="clear" w:color="auto" w:fill="FFFFFF"/>
+        </w:rPr>
+        <w:t>GuarantorName</w:t>
+      </w:r>
+      <w:proofErr w:type="spellEnd"/>
+      <w:r>
+        <w:rPr>
+          <w:rFonts w:ascii="Arial" w:hAnsi="Arial"/>
+          <w:bCs/>
+          <w:color w:val="000000"/>
+          <w:sz w:val="20"/>
+          <w:szCs w:val="20"/>
+          <w:shd w:val="clear" w:color="auto" w:fill="FFFFFF"/>
+        </w:rPr>
+        <w:t>@</w:t>
       </w:r>
     </w:p>
     <w:p>

</xml_diff>

<commit_message>
EZ-3241 collection mail footer change
</commit_message>
<xml_diff>
--- a/Integration/IMailLib/CollectionTemplates/default-notice-to-borrowers.docx
+++ b/Integration/IMailLib/CollectionTemplates/default-notice-to-borrowers.docx
@@ -13,6 +13,8 @@
           <w:szCs w:val="20"/>
         </w:rPr>
       </w:pPr>
+      <w:bookmarkStart w:id="0" w:name="_GoBack"/>
+      <w:bookmarkEnd w:id="0"/>
       <w:r>
         <w:rPr>
           <w:rFonts w:ascii="Arial" w:hAnsi="Arial"/>
@@ -399,8 +401,6 @@
           <w:shd w:val="clear" w:color="auto" w:fill="FFFFFF"/>
         </w:rPr>
       </w:pPr>
-      <w:bookmarkStart w:id="0" w:name="_GoBack"/>
-      <w:bookmarkEnd w:id="0"/>
       <w:r>
         <w:rPr>
           <w:rFonts w:ascii="Arial" w:hAnsi="Arial"/>
@@ -1742,85 +1742,46 @@
     <w:pPr>
       <w:pStyle w:val="Footer"/>
       <w:rPr>
-        <w:rFonts w:ascii="Arial" w:hAnsi="Arial"/>
+        <w:rFonts w:asciiTheme="minorBidi" w:hAnsiTheme="minorBidi" w:cstheme="minorBidi"/>
         <w:sz w:val="16"/>
         <w:szCs w:val="16"/>
       </w:rPr>
     </w:pPr>
+    <w:proofErr w:type="spellStart"/>
     <w:r>
       <w:rPr>
-        <w:rFonts w:ascii="Arial" w:hAnsi="Arial"/>
+        <w:rFonts w:asciiTheme="minorBidi" w:hAnsiTheme="minorBidi" w:cstheme="minorBidi"/>
+        <w:color w:val="000000"/>
+        <w:sz w:val="16"/>
+        <w:szCs w:val="16"/>
+        <w:shd w:val="clear" w:color="auto" w:fill="FFFFFF"/>
+      </w:rPr>
+      <w:t>Ezbob</w:t>
+    </w:r>
+    <w:proofErr w:type="spellEnd"/>
+    <w:r>
+      <w:rPr>
+        <w:rFonts w:asciiTheme="minorBidi" w:hAnsiTheme="minorBidi" w:cstheme="minorBidi"/>
+        <w:color w:val="000000"/>
+        <w:sz w:val="16"/>
+        <w:szCs w:val="16"/>
+        <w:shd w:val="clear" w:color="auto" w:fill="FFFFFF"/>
+      </w:rPr>
+      <w:t xml:space="preserve"> is the trading name of Orange Money Ltd., Company No. 7852687; </w:t>
+    </w:r>
+    <w:r>
+      <w:rPr>
+        <w:rFonts w:asciiTheme="minorBidi" w:hAnsiTheme="minorBidi" w:cstheme="minorBidi"/>
         <w:sz w:val="16"/>
         <w:szCs w:val="16"/>
       </w:rPr>
-      <w:t xml:space="preserve">Ezbob is the trading name of </w:t>
-    </w:r>
-    <w:smartTag w:uri="urn:schemas-microsoft-com:office:smarttags" w:element="PersonName">
-      <w:smartTagPr>
-        <w:attr w:name="ProductID" w:val="Orange Money"/>
-      </w:smartTagPr>
-      <w:r>
-        <w:rPr>
-          <w:rFonts w:ascii="Arial" w:hAnsi="Arial"/>
-          <w:sz w:val="16"/>
-          <w:szCs w:val="16"/>
-        </w:rPr>
-        <w:t>Orange Money</w:t>
-      </w:r>
-    </w:smartTag>
-    <w:r>
-      <w:rPr>
-        <w:rFonts w:ascii="Arial" w:hAnsi="Arial"/>
-        <w:sz w:val="16"/>
-        <w:szCs w:val="16"/>
-      </w:rPr>
-      <w:t xml:space="preserve"> Ltd. Company No. 7852687 Consumer Credit license:</w:t>
-    </w:r>
-    <w:r>
-      <w:rPr>
-        <w:rFonts w:ascii="Arial" w:hAnsi="Arial"/>
-        <w:sz w:val="16"/>
-        <w:szCs w:val="16"/>
-      </w:rPr>
-      <w:t xml:space="preserve"> 647816 </w:t>
+      <w:t>FCA Interim Permissions Reference Number  647816; ICO Registration Number: Z2946778 | Registered Address: 39-41 North Road, London, N79DP</w:t>
     </w:r>
   </w:p>
   <w:p>
     <w:pPr>
       <w:pStyle w:val="Footer"/>
     </w:pPr>
-    <w:r>
-      <w:rPr>
-        <w:rFonts w:ascii="Arial" w:hAnsi="Arial"/>
-        <w:sz w:val="16"/>
-        <w:szCs w:val="16"/>
-      </w:rPr>
-      <w:t>ICO R</w:t>
-    </w:r>
-    <w:r>
-      <w:rPr>
-        <w:rFonts w:ascii="Arial" w:hAnsi="Arial"/>
-        <w:sz w:val="16"/>
-        <w:szCs w:val="16"/>
-      </w:rPr>
-      <w:t xml:space="preserve">egistration Number: </w:t>
-    </w:r>
-    <w:r>
-      <w:rPr>
-        <w:rFonts w:ascii="Arial" w:hAnsi="Arial"/>
-        <w:sz w:val="16"/>
-        <w:szCs w:val="16"/>
-      </w:rPr>
-      <w:t xml:space="preserve">Z2946778 | </w:t>
-    </w:r>
-    <w:r>
-      <w:rPr>
-        <w:rFonts w:ascii="Arial" w:hAnsi="Arial"/>
-        <w:sz w:val="16"/>
-        <w:szCs w:val="16"/>
-      </w:rPr>
-      <w:t>Business Address: 39-41 North Road, London, N79DP</w:t>
-    </w:r>
   </w:p>
 </w:ftr>
 </file>
@@ -2255,6 +2216,7 @@
       <w:lang w:val="en-GB" w:eastAsia="en-GB" w:bidi="ar-SA"/>
     </w:rPr>
     <w:tblPr>
+      <w:tblInd w:w="0" w:type="dxa"/>
       <w:tblBorders>
         <w:top w:val="single" w:sz="4" w:space="0" w:color="auto"/>
         <w:left w:val="single" w:sz="4" w:space="0" w:color="auto"/>
@@ -2263,6 +2225,12 @@
         <w:insideH w:val="single" w:sz="4" w:space="0" w:color="auto"/>
         <w:insideV w:val="single" w:sz="4" w:space="0" w:color="auto"/>
       </w:tblBorders>
+      <w:tblCellMar>
+        <w:top w:w="0" w:type="dxa"/>
+        <w:left w:w="108" w:type="dxa"/>
+        <w:bottom w:w="0" w:type="dxa"/>
+        <w:right w:w="108" w:type="dxa"/>
+      </w:tblCellMar>
     </w:tblPr>
   </w:style>
   <w:style w:type="character" w:customStyle="1" w:styleId="apple-converted-space">
@@ -2593,6 +2561,7 @@
       <w:lang w:val="en-GB" w:eastAsia="en-GB" w:bidi="ar-SA"/>
     </w:rPr>
     <w:tblPr>
+      <w:tblInd w:w="0" w:type="dxa"/>
       <w:tblBorders>
         <w:top w:val="single" w:sz="4" w:space="0" w:color="auto"/>
         <w:left w:val="single" w:sz="4" w:space="0" w:color="auto"/>
@@ -2601,6 +2570,12 @@
         <w:insideH w:val="single" w:sz="4" w:space="0" w:color="auto"/>
         <w:insideV w:val="single" w:sz="4" w:space="0" w:color="auto"/>
       </w:tblBorders>
+      <w:tblCellMar>
+        <w:top w:w="0" w:type="dxa"/>
+        <w:left w:w="108" w:type="dxa"/>
+        <w:bottom w:w="0" w:type="dxa"/>
+        <w:right w:w="108" w:type="dxa"/>
+      </w:tblCellMar>
     </w:tblPr>
   </w:style>
   <w:style w:type="character" w:customStyle="1" w:styleId="apple-converted-space">

</xml_diff>

<commit_message>
updting imail templates header, footer address
</commit_message>
<xml_diff>
--- a/Integration/IMailLib/CollectionTemplates/default-notice-to-borrowers.docx
+++ b/Integration/IMailLib/CollectionTemplates/default-notice-to-borrowers.docx
@@ -1775,7 +1775,17 @@
         <w:sz w:val="16"/>
         <w:szCs w:val="16"/>
       </w:rPr>
-      <w:t>FCA Interim Permissions Reference Number  647816; ICO Registration Number: Z2946778 | Registered Address: 39-41 North Road, London, N79DP</w:t>
+      <w:t xml:space="preserve">FCA Interim Permissions Reference Number  647816; ICO Registration Number: Z2946778 | Registered Address: </w:t>
+    </w:r>
+    <w:r>
+      <w:rPr>
+        <w:rFonts w:asciiTheme="minorBidi" w:hAnsiTheme="minorBidi" w:cstheme="minorBidi"/>
+        <w:color w:val="000000"/>
+        <w:sz w:val="16"/>
+        <w:szCs w:val="16"/>
+        <w:shd w:val="clear" w:color="auto" w:fill="FFFFFF"/>
+      </w:rPr>
+      <w:t>36 Soho Square, London W1D 3QY</w:t>
     </w:r>
   </w:p>
   <w:p>
@@ -1902,7 +1912,14 @@
     </w:r>
     <w:r>
       <w:tab/>
-      <w:t>39-41 North Road</w:t>
+    </w:r>
+    <w:r>
+      <w:rPr>
+        <w:rFonts w:asciiTheme="minorHAnsi" w:hAnsiTheme="minorHAnsi"/>
+        <w:color w:val="000000"/>
+        <w:shd w:val="clear" w:color="auto" w:fill="FFFFFF"/>
+      </w:rPr>
+      <w:t>36 Soho Square</w:t>
     </w:r>
   </w:p>
   <w:p>
@@ -1914,7 +1931,15 @@
     </w:r>
     <w:r>
       <w:tab/>
-      <w:t>London N7 9DP</w:t>
+      <w:t xml:space="preserve">London </w:t>
+    </w:r>
+    <w:r>
+      <w:rPr>
+        <w:rFonts w:asciiTheme="minorHAnsi" w:hAnsiTheme="minorHAnsi"/>
+        <w:color w:val="000000"/>
+        <w:shd w:val="clear" w:color="auto" w:fill="FFFFFF"/>
+      </w:rPr>
+      <w:t>W1D 3QY</w:t>
     </w:r>
   </w:p>
   <w:p>
@@ -2216,7 +2241,6 @@
       <w:lang w:val="en-GB" w:eastAsia="en-GB" w:bidi="ar-SA"/>
     </w:rPr>
     <w:tblPr>
-      <w:tblInd w:w="0" w:type="dxa"/>
       <w:tblBorders>
         <w:top w:val="single" w:sz="4" w:space="0" w:color="auto"/>
         <w:left w:val="single" w:sz="4" w:space="0" w:color="auto"/>
@@ -2225,12 +2249,6 @@
         <w:insideH w:val="single" w:sz="4" w:space="0" w:color="auto"/>
         <w:insideV w:val="single" w:sz="4" w:space="0" w:color="auto"/>
       </w:tblBorders>
-      <w:tblCellMar>
-        <w:top w:w="0" w:type="dxa"/>
-        <w:left w:w="108" w:type="dxa"/>
-        <w:bottom w:w="0" w:type="dxa"/>
-        <w:right w:w="108" w:type="dxa"/>
-      </w:tblCellMar>
     </w:tblPr>
   </w:style>
   <w:style w:type="character" w:customStyle="1" w:styleId="apple-converted-space">
@@ -2561,7 +2579,6 @@
       <w:lang w:val="en-GB" w:eastAsia="en-GB" w:bidi="ar-SA"/>
     </w:rPr>
     <w:tblPr>
-      <w:tblInd w:w="0" w:type="dxa"/>
       <w:tblBorders>
         <w:top w:val="single" w:sz="4" w:space="0" w:color="auto"/>
         <w:left w:val="single" w:sz="4" w:space="0" w:color="auto"/>
@@ -2570,12 +2587,6 @@
         <w:insideH w:val="single" w:sz="4" w:space="0" w:color="auto"/>
         <w:insideV w:val="single" w:sz="4" w:space="0" w:color="auto"/>
       </w:tblBorders>
-      <w:tblCellMar>
-        <w:top w:w="0" w:type="dxa"/>
-        <w:left w:w="108" w:type="dxa"/>
-        <w:bottom w:w="0" w:type="dxa"/>
-        <w:right w:w="108" w:type="dxa"/>
-      </w:tblCellMar>
     </w:tblPr>
   </w:style>
   <w:style w:type="character" w:customStyle="1" w:styleId="apple-converted-space">

</xml_diff>